<commit_message>
must use latex to create whole paper
</commit_message>
<xml_diff>
--- a/CECS_research_paper_draft.docx
+++ b/CECS_research_paper_draft.docx
@@ -33,15 +33,9 @@
         <w:rPr>
           <w:sz w:val="16"/>
           <w:szCs w:val="16"/>
-        </w:rPr>
-        <w:t>*</w:t>
-      </w:r>
-      <w:r>
-        <w:rPr>
-          <w:sz w:val="16"/>
-          <w:szCs w:val="16"/>
-        </w:rPr>
-        <w:t>Note: Sub-titles are not captured in Xplore and should not be used</w:t>
+          <w:highlight w:val="yellow"/>
+        </w:rPr>
+        <w:t>This file will not be used going forward, but this format is what we will be using (IEEE) . project requires entire latex doc not just latex formulas</w:t>
       </w:r>
     </w:p>
     <w:p>
@@ -3827,6 +3821,7 @@
     <w:lsdException w:name="Strong" w:qFormat="1"/>
     <w:lsdException w:name="Emphasis" w:qFormat="1"/>
     <w:lsdException w:name="HTML Keyboard" w:semiHidden="1" w:unhideWhenUsed="1"/>
+    <w:lsdException w:name="Normal Table" w:semiHidden="1" w:unhideWhenUsed="1"/>
     <w:lsdException w:name="annotation subject" w:semiHidden="1" w:unhideWhenUsed="1"/>
     <w:lsdException w:name="No List" w:semiHidden="1" w:unhideWhenUsed="1"/>
     <w:lsdException w:name="Outline List 1" w:semiHidden="1" w:unhideWhenUsed="1"/>
@@ -3869,8 +3864,11 @@
     <w:lsdException w:name="Table Contemporary" w:semiHidden="1" w:unhideWhenUsed="1"/>
     <w:lsdException w:name="Table Elegant" w:semiHidden="1" w:unhideWhenUsed="1"/>
     <w:lsdException w:name="Table Professional" w:semiHidden="1" w:unhideWhenUsed="1"/>
+    <w:lsdException w:name="Table Subtle 1" w:semiHidden="1" w:unhideWhenUsed="1"/>
     <w:lsdException w:name="Table Subtle 2" w:semiHidden="1" w:unhideWhenUsed="1"/>
     <w:lsdException w:name="Table Web 1" w:semiHidden="1" w:unhideWhenUsed="1"/>
+    <w:lsdException w:name="Table Web 2" w:semiHidden="1" w:unhideWhenUsed="1"/>
+    <w:lsdException w:name="Table Web 3" w:semiHidden="1" w:unhideWhenUsed="1"/>
     <w:lsdException w:name="Balloon Text" w:semiHidden="1" w:unhideWhenUsed="1"/>
     <w:lsdException w:name="Table Theme" w:semiHidden="1" w:unhideWhenUsed="1"/>
     <w:lsdException w:name="Placeholder Text" w:semiHidden="1" w:uiPriority="99"/>

</xml_diff>